<commit_message>
word with name « Charlie  :) »
</commit_message>
<xml_diff>
--- a/CompteRenduTD-2.docx
+++ b/CompteRenduTD-2.docx
@@ -188,6 +188,16 @@
         </w:rPr>
         <w:t xml:space="preserve"> Luc</w:t>
       </w:r>
+      <w:r>
+        <w:rPr>
+          <w:color w:val="17365D" w:themeColor="text2" w:themeShade="BF"/>
+          <w:sz w:val="20"/>
+          <w:szCs w:val="20"/>
+        </w:rPr>
+        <w:t>, Charles-Eric Letendart</w:t>
+      </w:r>
+      <w:bookmarkStart w:id="0" w:name="_GoBack"/>
+      <w:bookmarkEnd w:id="0"/>
     </w:p>
     <w:p/>
     <w:p/>
@@ -1316,8 +1326,6 @@
       <w:r>
         <w:t>dégâts</w:t>
       </w:r>
-      <w:bookmarkStart w:id="0" w:name="_GoBack"/>
-      <w:bookmarkEnd w:id="0"/>
       <w:r>
         <w:t xml:space="preserve"> d’attaque « </w:t>
       </w:r>

</xml_diff>